<commit_message>
Listagem de dados banco
</commit_message>
<xml_diff>
--- a/Curso Django Python.docx
+++ b/Curso Django Python.docx
@@ -333,11 +333,6 @@
       </w:r>
     </w:p>
     <w:p>
-      <w:pPr>
-        <w:rPr>
-          <w:lang w:val="en-US"/>
-        </w:rPr>
-      </w:pPr>
       <w:r>
         <w:rPr>
           <w:lang w:val="en-US"/>
@@ -352,12 +347,27 @@
       </w:r>
     </w:p>
     <w:p>
-      <w:pPr>
-        <w:rPr>
-          <w:lang w:val="en-US"/>
-        </w:rPr>
-      </w:pPr>
-    </w:p>
+      <w:r>
+        <w:t>manage.py makemigrations app_name -&gt; cria campos na tabe</w:t>
+      </w:r>
+      <w:r>
+        <w:t>la (ID é criado automático)</w:t>
+      </w:r>
+    </w:p>
+    <w:p>
+      <w:r>
+        <w:t>Quando se modifica classe de model, necessitamos</w:t>
+      </w:r>
+      <w:r>
+        <w:t xml:space="preserve"> de executar</w:t>
+      </w:r>
+    </w:p>
+    <w:p>
+      <w:r>
+        <w:t>Sqlmigrate muda as opções de tabela, migrate faz alterações em definitivo</w:t>
+      </w:r>
+    </w:p>
+    <w:p/>
     <w:sectPr>
       <w:pgSz w:w="11906" w:h="16838" w:code="9"/>
       <w:pgMar w:top="1701" w:right="1134" w:bottom="1134" w:left="1701" w:header="709" w:footer="709" w:gutter="0"/>

</xml_diff>